<commit_message>
docs theek kiye h
</commit_message>
<xml_diff>
--- a/Documentation/Product Overview.docx
+++ b/Documentation/Product Overview.docx
@@ -7,25 +7,31 @@
         <w:jc w:val="both"/>
         <w:rPr>
           <w:rFonts w:ascii="Times New Roman" w:hAnsi="Times New Roman" w:cs="Times New Roman"/>
-          <w:sz w:val="48"/>
+          <w:sz w:val="28"/>
           <w:szCs w:val="48"/>
-          <w:u w:val="single"/>
-        </w:rPr>
-      </w:pPr>
-      <w:r>
-        <w:rPr>
-          <w:rFonts w:ascii="Times New Roman" w:hAnsi="Times New Roman" w:cs="Times New Roman"/>
-          <w:sz w:val="48"/>
+        </w:rPr>
+      </w:pPr>
+      <w:r>
+        <w:rPr>
+          <w:rFonts w:ascii="Times New Roman" w:hAnsi="Times New Roman" w:cs="Times New Roman"/>
+          <w:sz w:val="28"/>
           <w:szCs w:val="48"/>
         </w:rPr>
-        <w:t xml:space="preserve">1 </w:t>
-      </w:r>
-      <w:r>
-        <w:rPr>
-          <w:rFonts w:ascii="Times New Roman" w:hAnsi="Times New Roman" w:cs="Times New Roman"/>
-          <w:sz w:val="48"/>
+        <w:t>1</w:t>
+      </w:r>
+      <w:r>
+        <w:rPr>
+          <w:rFonts w:ascii="Times New Roman" w:hAnsi="Times New Roman" w:cs="Times New Roman"/>
+          <w:sz w:val="28"/>
           <w:szCs w:val="48"/>
-          <w:u w:val="single"/>
+        </w:rPr>
+        <w:t xml:space="preserve"> </w:t>
+      </w:r>
+      <w:r>
+        <w:rPr>
+          <w:rFonts w:ascii="Times New Roman" w:hAnsi="Times New Roman" w:cs="Times New Roman"/>
+          <w:sz w:val="28"/>
+          <w:szCs w:val="48"/>
         </w:rPr>
         <w:t>Feasibility</w:t>
       </w:r>
@@ -35,15 +41,14 @@
         <w:jc w:val="both"/>
         <w:rPr>
           <w:rFonts w:ascii="Times New Roman" w:hAnsi="Times New Roman" w:cs="Times New Roman"/>
-          <w:sz w:val="48"/>
+          <w:sz w:val="28"/>
           <w:szCs w:val="48"/>
-          <w:u w:val="single"/>
-        </w:rPr>
-      </w:pPr>
-      <w:r>
-        <w:rPr>
-          <w:rFonts w:ascii="Times New Roman" w:hAnsi="Times New Roman" w:cs="Times New Roman"/>
-          <w:sz w:val="48"/>
+        </w:rPr>
+      </w:pPr>
+      <w:r>
+        <w:rPr>
+          <w:rFonts w:ascii="Times New Roman" w:hAnsi="Times New Roman" w:cs="Times New Roman"/>
+          <w:sz w:val="28"/>
           <w:szCs w:val="48"/>
         </w:rPr>
         <w:t xml:space="preserve">1.1 </w:t>
@@ -51,73 +56,21 @@
       <w:r>
         <w:rPr>
           <w:rFonts w:ascii="Times New Roman" w:hAnsi="Times New Roman" w:cs="Times New Roman"/>
-          <w:sz w:val="48"/>
+          <w:sz w:val="28"/>
           <w:szCs w:val="48"/>
-          <w:u w:val="single"/>
         </w:rPr>
         <w:t xml:space="preserve">Operational </w:t>
       </w:r>
       <w:r>
         <w:rPr>
           <w:rFonts w:ascii="Times New Roman" w:hAnsi="Times New Roman" w:cs="Times New Roman"/>
-          <w:sz w:val="48"/>
+          <w:sz w:val="28"/>
           <w:szCs w:val="48"/>
-          <w:u w:val="single"/>
         </w:rPr>
         <w:t>Feasibility</w:t>
       </w:r>
-    </w:p>
-    <w:p>
-      <w:pPr>
-        <w:jc w:val="both"/>
-        <w:rPr>
-          <w:rFonts w:ascii="Times New Roman" w:hAnsi="Times New Roman" w:cs="Times New Roman"/>
-          <w:sz w:val="48"/>
-          <w:szCs w:val="48"/>
-          <w:u w:val="single"/>
-        </w:rPr>
-      </w:pPr>
-    </w:p>
-    <w:p>
-      <w:pPr>
-        <w:jc w:val="both"/>
-        <w:rPr>
-          <w:rFonts w:ascii="Times New Roman" w:hAnsi="Times New Roman" w:cs="Times New Roman"/>
-          <w:sz w:val="48"/>
-          <w:szCs w:val="48"/>
-          <w:u w:val="single"/>
-        </w:rPr>
-      </w:pPr>
-      <w:r>
-        <w:rPr>
-          <w:rFonts w:ascii="Times New Roman" w:hAnsi="Times New Roman" w:cs="Times New Roman"/>
-          <w:sz w:val="48"/>
-          <w:szCs w:val="48"/>
-        </w:rPr>
-        <w:t xml:space="preserve">1.1.1 </w:t>
-      </w:r>
-      <w:r>
-        <w:rPr>
-          <w:rFonts w:ascii="Times New Roman" w:hAnsi="Times New Roman" w:cs="Times New Roman"/>
-          <w:sz w:val="48"/>
-          <w:szCs w:val="48"/>
-          <w:u w:val="single"/>
-        </w:rPr>
-        <w:t>Introduction</w:t>
-      </w:r>
-    </w:p>
-    <w:p>
-      <w:pPr>
-        <w:pStyle w:val="ListParagraph"/>
-        <w:ind w:left="840"/>
-        <w:jc w:val="both"/>
-        <w:rPr>
-          <w:rFonts w:ascii="Times New Roman" w:hAnsi="Times New Roman" w:cs="Times New Roman"/>
-          <w:sz w:val="52"/>
-          <w:szCs w:val="52"/>
-          <w:u w:val="single"/>
-        </w:rPr>
-      </w:pPr>
+      <w:bookmarkStart w:id="0" w:name="_GoBack"/>
+      <w:bookmarkEnd w:id="0"/>
     </w:p>
     <w:p>
       <w:pPr>
@@ -164,33 +117,8 @@
           <w:rFonts w:ascii="Times New Roman" w:hAnsi="Times New Roman" w:cs="Times New Roman"/>
           <w:sz w:val="24"/>
         </w:rPr>
-        <w:t xml:space="preserve"> University, Patiala.  The shop had opened a long time back and till date works on a manual system. The shop maintained no records in form of registers and relied on their memory to know which service was to be done on which clothes. Since they never record anything, there are possibilities of errors. This system is only good for use if less students used it, but with increasing student population in the campus, the need of automation arises since the manual system has drawbacks of its own when services are to be performed in large number. Hence, to serve this purpose, </w:t>
-      </w:r>
-      <w:proofErr w:type="gramStart"/>
-      <w:r>
-        <w:rPr>
-          <w:rFonts w:ascii="Times New Roman" w:hAnsi="Times New Roman" w:cs="Times New Roman"/>
-          <w:sz w:val="24"/>
-        </w:rPr>
-        <w:t>and also</w:t>
-      </w:r>
-      <w:proofErr w:type="gramEnd"/>
-      <w:r>
-        <w:rPr>
-          <w:rFonts w:ascii="Times New Roman" w:hAnsi="Times New Roman" w:cs="Times New Roman"/>
-          <w:sz w:val="24"/>
-        </w:rPr>
-        <w:t xml:space="preserve"> taking the opportunity given by our college we are making a DBMS software to automate the shop, thus reducing some amount of workload from the shop workers. </w:t>
-      </w:r>
-    </w:p>
-    <w:p>
-      <w:pPr>
-        <w:jc w:val="both"/>
-        <w:rPr>
-          <w:rFonts w:ascii="Times New Roman" w:hAnsi="Times New Roman" w:cs="Times New Roman"/>
-          <w:sz w:val="24"/>
-        </w:rPr>
-      </w:pPr>
+        <w:t xml:space="preserve"> University, Patiala.  The shop had opened a long time back and till date works on a manual system. The shop maintained no records in form of registers and relied on their memory to know which service was to be done on which clothes. Since they never record anything, there are possibilities of errors. This system is only good for use if less students used it, but with increasing student population in the campus, the need of automation arises since the manual system has drawbacks of its own when services are to be performed in large number. Hence, to serve this purpose, and also taking the opportunity given by our college we are making a DBMS software to automate the shop, thus reducing some amount of workload from the shop workers. </w:t>
+      </w:r>
     </w:p>
     <w:p>
       <w:pPr>
@@ -207,15 +135,6 @@
         </w:rPr>
         <w:t>The process that the shop follows is described as follows:</w:t>
       </w:r>
-    </w:p>
-    <w:p>
-      <w:pPr>
-        <w:jc w:val="both"/>
-        <w:rPr>
-          <w:rFonts w:ascii="Times New Roman" w:hAnsi="Times New Roman" w:cs="Times New Roman"/>
-          <w:sz w:val="24"/>
-        </w:rPr>
-      </w:pPr>
     </w:p>
     <w:p>
       <w:pPr>
@@ -324,7 +243,7 @@
     </w:p>
     <w:p>
       <w:pPr>
-        <w:ind w:left="720"/>
+        <w:spacing w:after="0" w:line="240" w:lineRule="auto"/>
         <w:jc w:val="both"/>
         <w:rPr>
           <w:rFonts w:ascii="Times New Roman" w:hAnsi="Times New Roman" w:cs="Times New Roman"/>
@@ -417,22 +336,6 @@
         <w:jc w:val="both"/>
         <w:rPr>
           <w:rFonts w:ascii="Times New Roman" w:hAnsi="Times New Roman" w:cs="Times New Roman"/>
-        </w:rPr>
-      </w:pPr>
-    </w:p>
-    <w:p>
-      <w:pPr>
-        <w:jc w:val="both"/>
-        <w:rPr>
-          <w:rFonts w:ascii="Times New Roman" w:hAnsi="Times New Roman" w:cs="Times New Roman"/>
-        </w:rPr>
-      </w:pPr>
-    </w:p>
-    <w:p>
-      <w:pPr>
-        <w:jc w:val="both"/>
-        <w:rPr>
-          <w:rFonts w:ascii="Times New Roman" w:hAnsi="Times New Roman" w:cs="Times New Roman"/>
           <w:sz w:val="24"/>
         </w:rPr>
       </w:pPr>
@@ -443,15 +346,6 @@
         </w:rPr>
         <w:t>As we found no manual record of data and transactions we are making some assumptions which may or may not exist in real and proposing the solutions for the same.</w:t>
       </w:r>
-    </w:p>
-    <w:p>
-      <w:pPr>
-        <w:jc w:val="both"/>
-        <w:rPr>
-          <w:rFonts w:ascii="Times New Roman" w:hAnsi="Times New Roman" w:cs="Times New Roman"/>
-          <w:sz w:val="24"/>
-        </w:rPr>
-      </w:pPr>
     </w:p>
     <w:p>
       <w:pPr>
@@ -545,6 +439,7 @@
           <w:rFonts w:ascii="Times New Roman" w:hAnsi="Times New Roman" w:cs="Times New Roman"/>
           <w:sz w:val="24"/>
         </w:rPr>
+        <w:lastRenderedPageBreak/>
         <w:t>Then we would place a unique tag number which is going to be the bill number of the student. This would help in sorting clothes after the service has been performed.</w:t>
       </w:r>
     </w:p>
@@ -563,73 +458,149 @@
         <w:jc w:val="both"/>
         <w:rPr>
           <w:rFonts w:ascii="Times New Roman" w:hAnsi="Times New Roman" w:cs="Times New Roman"/>
-          <w:sz w:val="24"/>
-        </w:rPr>
-      </w:pPr>
-    </w:p>
-    <w:p>
-      <w:pPr>
-        <w:jc w:val="both"/>
-        <w:rPr>
-          <w:rFonts w:ascii="Times New Roman" w:hAnsi="Times New Roman" w:cs="Times New Roman"/>
-          <w:sz w:val="52"/>
-          <w:szCs w:val="52"/>
-          <w:u w:val="single"/>
-        </w:rPr>
-      </w:pPr>
-      <w:r>
-        <w:rPr>
-          <w:rFonts w:ascii="Times New Roman" w:hAnsi="Times New Roman" w:cs="Times New Roman"/>
-          <w:sz w:val="52"/>
-          <w:szCs w:val="52"/>
-        </w:rPr>
-        <w:t xml:space="preserve">1.1.2 </w:t>
-      </w:r>
-      <w:r>
-        <w:rPr>
-          <w:rFonts w:ascii="Times New Roman" w:hAnsi="Times New Roman" w:cs="Times New Roman"/>
-          <w:sz w:val="52"/>
-          <w:szCs w:val="52"/>
-          <w:u w:val="single"/>
-        </w:rPr>
-        <w:t>Requirements</w:t>
-      </w:r>
-    </w:p>
-    <w:p>
-      <w:pPr>
-        <w:jc w:val="both"/>
-        <w:rPr>
-          <w:rFonts w:ascii="Times New Roman" w:hAnsi="Times New Roman" w:cs="Times New Roman"/>
-          <w:sz w:val="24"/>
-          <w:szCs w:val="24"/>
-        </w:rPr>
-      </w:pPr>
-      <w:r>
-        <w:rPr>
-          <w:rFonts w:ascii="Times New Roman" w:hAnsi="Times New Roman" w:cs="Times New Roman"/>
-          <w:sz w:val="24"/>
-          <w:szCs w:val="24"/>
-        </w:rPr>
-        <w:t>To make this software as effective and efficient as possible, we had frequent meetings with the shop owner to know the working of the shop so that we don’t change the way they work but just make that work easy. The reason we chose this shop for automation was because we as students availed the facility of this shop and have seen the growth in customers and add to that, we had also heard from some students that some clothes were getting lost or sent to wrong person and moreover the students themselves had to make a record of what they sent for laundry due to this. Hence, we chose the shop for this purpose.</w:t>
-      </w:r>
-    </w:p>
-    <w:p>
-      <w:pPr>
-        <w:jc w:val="both"/>
-        <w:rPr>
-          <w:rFonts w:ascii="Times New Roman" w:hAnsi="Times New Roman" w:cs="Times New Roman"/>
-          <w:sz w:val="24"/>
-          <w:szCs w:val="24"/>
-        </w:rPr>
-      </w:pPr>
-      <w:r>
-        <w:rPr>
-          <w:rFonts w:ascii="Times New Roman" w:hAnsi="Times New Roman" w:cs="Times New Roman"/>
-          <w:sz w:val="24"/>
-          <w:szCs w:val="24"/>
-        </w:rPr>
-        <w:t xml:space="preserve">In our meeting with the shop owners, we had asked that if they maintained any records and </w:t>
-      </w:r>
+          <w:sz w:val="28"/>
+          <w:szCs w:val="48"/>
+        </w:rPr>
+      </w:pPr>
+      <w:r>
+        <w:rPr>
+          <w:rFonts w:ascii="Times New Roman" w:hAnsi="Times New Roman" w:cs="Times New Roman"/>
+          <w:sz w:val="28"/>
+          <w:szCs w:val="48"/>
+        </w:rPr>
+        <w:t>1.2</w:t>
+      </w:r>
+      <w:r>
+        <w:rPr>
+          <w:rFonts w:ascii="Times New Roman" w:hAnsi="Times New Roman" w:cs="Times New Roman"/>
+          <w:sz w:val="28"/>
+          <w:szCs w:val="48"/>
+        </w:rPr>
+        <w:t xml:space="preserve"> </w:t>
+      </w:r>
+      <w:r>
+        <w:rPr>
+          <w:rFonts w:ascii="Times New Roman" w:hAnsi="Times New Roman" w:cs="Times New Roman"/>
+          <w:sz w:val="28"/>
+          <w:szCs w:val="48"/>
+        </w:rPr>
+        <w:t>Technical Feasibility</w:t>
+      </w:r>
+    </w:p>
+    <w:p>
+      <w:pPr>
+        <w:jc w:val="both"/>
+        <w:rPr>
+          <w:rFonts w:ascii="Times New Roman" w:hAnsi="Times New Roman" w:cs="Times New Roman"/>
+          <w:sz w:val="24"/>
+          <w:szCs w:val="24"/>
+        </w:rPr>
+      </w:pPr>
+      <w:r>
+        <w:rPr>
+          <w:rFonts w:ascii="Times New Roman" w:hAnsi="Times New Roman" w:cs="Times New Roman"/>
+          <w:sz w:val="24"/>
+          <w:szCs w:val="24"/>
+        </w:rPr>
+        <w:t>We have two options for this project, either we make web based service or we make a app based service(android). We are still haven’t consider the best alternative yet.</w:t>
+      </w:r>
+    </w:p>
+    <w:p>
+      <w:pPr>
+        <w:jc w:val="both"/>
+        <w:rPr>
+          <w:rFonts w:ascii="Times New Roman" w:hAnsi="Times New Roman" w:cs="Times New Roman"/>
+          <w:sz w:val="24"/>
+          <w:szCs w:val="24"/>
+        </w:rPr>
+      </w:pPr>
+      <w:r>
+        <w:rPr>
+          <w:rFonts w:ascii="Times New Roman" w:hAnsi="Times New Roman" w:cs="Times New Roman"/>
+          <w:sz w:val="24"/>
+          <w:szCs w:val="24"/>
+        </w:rPr>
+        <w:t xml:space="preserve">The technical resources needed will be basic and easy to get. Most of the work would be done on a laptop (Surface Book) with configuration 16GB RAM Windows 10 512 GB Solid State Drive. This is more than enough and powerful for running every tool we require. </w:t>
+      </w:r>
+    </w:p>
+    <w:p>
+      <w:pPr>
+        <w:jc w:val="both"/>
+        <w:rPr>
+          <w:rFonts w:ascii="Times New Roman" w:hAnsi="Times New Roman" w:cs="Times New Roman"/>
+          <w:sz w:val="24"/>
+          <w:szCs w:val="24"/>
+        </w:rPr>
+      </w:pPr>
+      <w:r>
+        <w:rPr>
+          <w:rFonts w:ascii="Times New Roman" w:hAnsi="Times New Roman" w:cs="Times New Roman"/>
+          <w:sz w:val="24"/>
+          <w:szCs w:val="24"/>
+        </w:rPr>
+        <w:t xml:space="preserve">If the Project is an APP, we would be using Android Studio for making it which is currently installed on the system and running fine. The coding for backend (SQL) requires Oracle so we have that installed as well. </w:t>
+      </w:r>
+    </w:p>
+    <w:p>
+      <w:pPr>
+        <w:jc w:val="both"/>
+        <w:rPr>
+          <w:rFonts w:ascii="Times New Roman" w:hAnsi="Times New Roman" w:cs="Times New Roman"/>
+          <w:sz w:val="24"/>
+          <w:szCs w:val="24"/>
+        </w:rPr>
+      </w:pPr>
+      <w:r>
+        <w:rPr>
+          <w:rFonts w:ascii="Times New Roman" w:hAnsi="Times New Roman" w:cs="Times New Roman"/>
+          <w:sz w:val="24"/>
+          <w:szCs w:val="24"/>
+        </w:rPr>
+        <w:t xml:space="preserve">For a web based approach, we would be either be using java or python and HTML for most of the </w:t>
+      </w:r>
+      <w:r>
+        <w:rPr>
+          <w:rFonts w:ascii="Times New Roman" w:hAnsi="Times New Roman" w:cs="Times New Roman"/>
+          <w:sz w:val="24"/>
+          <w:szCs w:val="24"/>
+        </w:rPr>
+        <w:t>front-end</w:t>
+      </w:r>
+      <w:r>
+        <w:rPr>
+          <w:rFonts w:ascii="Times New Roman" w:hAnsi="Times New Roman" w:cs="Times New Roman"/>
+          <w:sz w:val="24"/>
+          <w:szCs w:val="24"/>
+        </w:rPr>
+        <w:t xml:space="preserve"> part. That also </w:t>
+      </w:r>
+      <w:r>
+        <w:rPr>
+          <w:rFonts w:ascii="Times New Roman" w:hAnsi="Times New Roman" w:cs="Times New Roman"/>
+          <w:sz w:val="24"/>
+          <w:szCs w:val="24"/>
+        </w:rPr>
+        <w:t>won’t</w:t>
+      </w:r>
+      <w:r>
+        <w:rPr>
+          <w:rFonts w:ascii="Times New Roman" w:hAnsi="Times New Roman" w:cs="Times New Roman"/>
+          <w:sz w:val="24"/>
+          <w:szCs w:val="24"/>
+        </w:rPr>
+        <w:t xml:space="preserve"> be a problem because of the Python IDLE installed on the laptop and Visual Basic Studio and Visual Basic Code installed for easy debugging for both the languages JAVA and Python as well as other considered language which are JavaScript pages and PHP. HTML coding may be mostly done on Text Editor and Visual Studio Code.</w:t>
+      </w:r>
+    </w:p>
+    <w:p>
+      <w:pPr>
+        <w:spacing w:line="240" w:lineRule="auto"/>
+        <w:jc w:val="both"/>
+        <w:rPr>
+          <w:rFonts w:ascii="Times New Roman" w:hAnsi="Times New Roman" w:cs="Times New Roman"/>
+          <w:sz w:val="24"/>
+          <w:szCs w:val="24"/>
+        </w:rPr>
+      </w:pPr>
       <w:proofErr w:type="gramStart"/>
       <w:r>
         <w:rPr>
@@ -637,7 +608,7 @@
           <w:sz w:val="24"/>
           <w:szCs w:val="24"/>
         </w:rPr>
-        <w:t>there</w:t>
+        <w:t>Hence</w:t>
       </w:r>
       <w:proofErr w:type="gramEnd"/>
       <w:r>
@@ -646,301 +617,119 @@
           <w:sz w:val="24"/>
           <w:szCs w:val="24"/>
         </w:rPr>
-        <w:t xml:space="preserve"> answer was no. They only sorted the clothes by writing the initials of the name of the student who had submitted the clothes. Upon being asked if someone demanded different service for example washing and some clothes for dry clean, they said that they relied on their memory to perform the tasks. We had also asked them that whether they would want to automate their shop through a computer and were comfortable with it to which they said yes. </w:t>
-      </w:r>
-    </w:p>
-    <w:p>
-      <w:pPr>
-        <w:jc w:val="both"/>
-        <w:rPr>
-          <w:rFonts w:ascii="Times New Roman" w:hAnsi="Times New Roman" w:cs="Times New Roman"/>
-          <w:sz w:val="24"/>
-          <w:szCs w:val="24"/>
-        </w:rPr>
-      </w:pPr>
-      <w:r>
-        <w:rPr>
-          <w:rFonts w:ascii="Times New Roman" w:hAnsi="Times New Roman" w:cs="Times New Roman"/>
-          <w:sz w:val="24"/>
-          <w:szCs w:val="24"/>
-        </w:rPr>
-        <w:t xml:space="preserve">So, it became obvious that automation is required for the shop and hence started to work on the initial design of the databases and then also saw what tables were required and what constraints were required. </w:t>
-      </w:r>
-      <w:r>
-        <w:rPr>
-          <w:rFonts w:ascii="Times New Roman" w:hAnsi="Times New Roman" w:cs="Times New Roman"/>
-          <w:sz w:val="24"/>
-          <w:szCs w:val="24"/>
-        </w:rPr>
-        <w:t>Hence,</w:t>
-      </w:r>
-      <w:r>
-        <w:rPr>
-          <w:rFonts w:ascii="Times New Roman" w:hAnsi="Times New Roman" w:cs="Times New Roman"/>
-          <w:sz w:val="24"/>
-          <w:szCs w:val="24"/>
-        </w:rPr>
-        <w:t xml:space="preserve"> we came with </w:t>
-      </w:r>
-      <w:r>
-        <w:rPr>
-          <w:rFonts w:ascii="Times New Roman" w:hAnsi="Times New Roman" w:cs="Times New Roman"/>
-          <w:sz w:val="24"/>
-          <w:szCs w:val="24"/>
-        </w:rPr>
-        <w:t>this, that</w:t>
-      </w:r>
-      <w:r>
-        <w:rPr>
-          <w:rFonts w:ascii="Times New Roman" w:hAnsi="Times New Roman" w:cs="Times New Roman"/>
-          <w:sz w:val="24"/>
-          <w:szCs w:val="24"/>
-        </w:rPr>
-        <w:t xml:space="preserve"> each of the facility would now be independent and all the clothes would now be marked with unique bill number generated by the software which would make the sorting easier than it used to be. Also, all the bills would be calculated by the software, further reducing the load. This is required </w:t>
-      </w:r>
-      <w:proofErr w:type="gramStart"/>
-      <w:r>
-        <w:rPr>
-          <w:rFonts w:ascii="Times New Roman" w:hAnsi="Times New Roman" w:cs="Times New Roman"/>
-          <w:sz w:val="24"/>
-          <w:szCs w:val="24"/>
-        </w:rPr>
-        <w:t>due to the fact that</w:t>
-      </w:r>
-      <w:proofErr w:type="gramEnd"/>
-      <w:r>
-        <w:rPr>
-          <w:rFonts w:ascii="Times New Roman" w:hAnsi="Times New Roman" w:cs="Times New Roman"/>
-          <w:sz w:val="24"/>
-          <w:szCs w:val="24"/>
-        </w:rPr>
-        <w:t xml:space="preserve"> now in the coming years also the students will increase. Hence it is required for the better working of the Shop. In the subsequent meetings also we got to know that some clothes were being reported </w:t>
-      </w:r>
-      <w:r>
-        <w:rPr>
-          <w:rFonts w:ascii="Times New Roman" w:hAnsi="Times New Roman" w:cs="Times New Roman"/>
-          <w:sz w:val="24"/>
-          <w:szCs w:val="24"/>
-        </w:rPr>
-        <w:lastRenderedPageBreak/>
-        <w:t>as lost or exchanged causing discomfort to the students and putting the reputation of the shop at stake and we didn’t want any of the students to complain about it because it was due to the increase in workload of the owners of the shop.</w:t>
-      </w:r>
-    </w:p>
-    <w:p>
-      <w:pPr>
-        <w:pStyle w:val="ListParagraph"/>
-        <w:numPr>
-          <w:ilvl w:val="1"/>
-          <w:numId w:val="1"/>
-        </w:numPr>
-        <w:jc w:val="both"/>
-        <w:rPr>
-          <w:rFonts w:ascii="Times New Roman" w:hAnsi="Times New Roman" w:cs="Times New Roman"/>
-          <w:sz w:val="48"/>
+        <w:t xml:space="preserve"> we see that most of the required tools and working/Debugging environment is being provided at no cost to us and skill level of the group is also very good to be working on the </w:t>
+      </w:r>
+      <w:r>
+        <w:rPr>
+          <w:rFonts w:ascii="Times New Roman" w:hAnsi="Times New Roman" w:cs="Times New Roman"/>
+          <w:sz w:val="24"/>
+          <w:szCs w:val="24"/>
+        </w:rPr>
+        <w:t>same (</w:t>
+      </w:r>
+      <w:r>
+        <w:rPr>
+          <w:rFonts w:ascii="Times New Roman" w:hAnsi="Times New Roman" w:cs="Times New Roman"/>
+          <w:sz w:val="24"/>
+          <w:szCs w:val="24"/>
+        </w:rPr>
+        <w:t>Intermediate in all Respects).</w:t>
+      </w:r>
+    </w:p>
+    <w:p>
+      <w:pPr>
+        <w:jc w:val="both"/>
+        <w:rPr>
+          <w:rFonts w:ascii="Times New Roman" w:hAnsi="Times New Roman" w:cs="Times New Roman"/>
+          <w:sz w:val="24"/>
+          <w:szCs w:val="24"/>
+        </w:rPr>
+      </w:pPr>
+    </w:p>
+    <w:p>
+      <w:pPr>
+        <w:jc w:val="both"/>
+        <w:rPr>
+          <w:rFonts w:ascii="Times New Roman" w:hAnsi="Times New Roman" w:cs="Times New Roman"/>
+          <w:sz w:val="28"/>
           <w:szCs w:val="48"/>
-          <w:u w:val="single"/>
-        </w:rPr>
-      </w:pPr>
-      <w:r>
-        <w:rPr>
-          <w:rFonts w:ascii="Times New Roman" w:hAnsi="Times New Roman" w:cs="Times New Roman"/>
-          <w:sz w:val="48"/>
+        </w:rPr>
+      </w:pPr>
+      <w:r>
+        <w:rPr>
+          <w:rFonts w:ascii="Times New Roman" w:hAnsi="Times New Roman" w:cs="Times New Roman"/>
+          <w:sz w:val="28"/>
           <w:szCs w:val="48"/>
-          <w:u w:val="single"/>
-        </w:rPr>
-        <w:t>Technical Feasibility</w:t>
-      </w:r>
-    </w:p>
-    <w:p>
-      <w:pPr>
-        <w:pStyle w:val="ListParagraph"/>
-        <w:ind w:left="840"/>
-        <w:jc w:val="both"/>
-        <w:rPr>
-          <w:rFonts w:ascii="Times New Roman" w:hAnsi="Times New Roman" w:cs="Times New Roman"/>
-          <w:sz w:val="24"/>
-          <w:szCs w:val="24"/>
-          <w:u w:val="single"/>
-        </w:rPr>
-      </w:pPr>
-    </w:p>
-    <w:p>
-      <w:pPr>
-        <w:jc w:val="both"/>
-        <w:rPr>
-          <w:rFonts w:ascii="Times New Roman" w:hAnsi="Times New Roman" w:cs="Times New Roman"/>
-          <w:sz w:val="24"/>
-          <w:szCs w:val="24"/>
-        </w:rPr>
-      </w:pPr>
-      <w:r>
-        <w:rPr>
-          <w:rFonts w:ascii="Times New Roman" w:hAnsi="Times New Roman" w:cs="Times New Roman"/>
-          <w:sz w:val="24"/>
-          <w:szCs w:val="24"/>
-        </w:rPr>
-        <w:t>We have two options for this project, either we mak</w:t>
-      </w:r>
-      <w:bookmarkStart w:id="0" w:name="_GoBack"/>
-      <w:bookmarkEnd w:id="0"/>
-      <w:r>
-        <w:rPr>
-          <w:rFonts w:ascii="Times New Roman" w:hAnsi="Times New Roman" w:cs="Times New Roman"/>
-          <w:sz w:val="24"/>
-          <w:szCs w:val="24"/>
-        </w:rPr>
-        <w:t>e web based service or we make a app based service(android). We are still haven’t consider the best alternative yet.</w:t>
-      </w:r>
-    </w:p>
-    <w:p>
-      <w:pPr>
-        <w:jc w:val="both"/>
-        <w:rPr>
-          <w:rFonts w:ascii="Times New Roman" w:hAnsi="Times New Roman" w:cs="Times New Roman"/>
-          <w:sz w:val="24"/>
-          <w:szCs w:val="24"/>
-        </w:rPr>
-      </w:pPr>
-      <w:r>
-        <w:rPr>
-          <w:rFonts w:ascii="Times New Roman" w:hAnsi="Times New Roman" w:cs="Times New Roman"/>
-          <w:sz w:val="24"/>
-          <w:szCs w:val="24"/>
-        </w:rPr>
-        <w:t xml:space="preserve">The technical resources needed will be basic and easy to get. Most of the work would be done on a laptop (Surface Book) with configuration 16GB RAM Windows 10 512 GB Solid State Drive. This is more than enough and powerful for running every tool we require. </w:t>
-      </w:r>
-    </w:p>
-    <w:p>
-      <w:pPr>
-        <w:jc w:val="both"/>
-        <w:rPr>
-          <w:rFonts w:ascii="Times New Roman" w:hAnsi="Times New Roman" w:cs="Times New Roman"/>
-          <w:sz w:val="24"/>
-          <w:szCs w:val="24"/>
-        </w:rPr>
-      </w:pPr>
-      <w:r>
-        <w:rPr>
-          <w:rFonts w:ascii="Times New Roman" w:hAnsi="Times New Roman" w:cs="Times New Roman"/>
-          <w:sz w:val="24"/>
-          <w:szCs w:val="24"/>
-        </w:rPr>
-        <w:t xml:space="preserve">If the Project is an APP, we would be using Android Studio for making it which is currently installed on the system and running fine. The coding for backend (SQL) requires Oracle so we have that installed as well. </w:t>
-      </w:r>
-    </w:p>
-    <w:p>
-      <w:pPr>
-        <w:jc w:val="both"/>
-        <w:rPr>
-          <w:rFonts w:ascii="Times New Roman" w:hAnsi="Times New Roman" w:cs="Times New Roman"/>
-          <w:sz w:val="24"/>
-          <w:szCs w:val="24"/>
-        </w:rPr>
-      </w:pPr>
-      <w:r>
-        <w:rPr>
-          <w:rFonts w:ascii="Times New Roman" w:hAnsi="Times New Roman" w:cs="Times New Roman"/>
-          <w:sz w:val="24"/>
-          <w:szCs w:val="24"/>
-        </w:rPr>
-        <w:t xml:space="preserve">For a web based approach, we would be either be using java or python and HTML for most of the </w:t>
-      </w:r>
-      <w:r>
-        <w:rPr>
-          <w:rFonts w:ascii="Times New Roman" w:hAnsi="Times New Roman" w:cs="Times New Roman"/>
-          <w:sz w:val="24"/>
-          <w:szCs w:val="24"/>
-        </w:rPr>
-        <w:t>front-end</w:t>
-      </w:r>
-      <w:r>
-        <w:rPr>
-          <w:rFonts w:ascii="Times New Roman" w:hAnsi="Times New Roman" w:cs="Times New Roman"/>
-          <w:sz w:val="24"/>
-          <w:szCs w:val="24"/>
-        </w:rPr>
-        <w:t xml:space="preserve"> part. That also </w:t>
-      </w:r>
-      <w:r>
-        <w:rPr>
-          <w:rFonts w:ascii="Times New Roman" w:hAnsi="Times New Roman" w:cs="Times New Roman"/>
-          <w:sz w:val="24"/>
-          <w:szCs w:val="24"/>
-        </w:rPr>
-        <w:t>won’t</w:t>
-      </w:r>
-      <w:r>
-        <w:rPr>
-          <w:rFonts w:ascii="Times New Roman" w:hAnsi="Times New Roman" w:cs="Times New Roman"/>
-          <w:sz w:val="24"/>
-          <w:szCs w:val="24"/>
-        </w:rPr>
-        <w:t xml:space="preserve"> be a problem because of the Python IDLE installed on the laptop and Visual Basic Studio and Visual Basic Code installed for easy debugging for both the languages JAVA and Python as well as other considered language which are JavaScript pages and PHP. HTML coding may be mostly done on Text Editor and Visual Studio Code.</w:t>
-      </w:r>
-    </w:p>
-    <w:p>
-      <w:pPr>
-        <w:spacing w:line="240" w:lineRule="auto"/>
-        <w:jc w:val="both"/>
-        <w:rPr>
-          <w:rFonts w:ascii="Times New Roman" w:hAnsi="Times New Roman" w:cs="Times New Roman"/>
-          <w:sz w:val="24"/>
-          <w:szCs w:val="24"/>
-        </w:rPr>
-      </w:pPr>
-      <w:proofErr w:type="gramStart"/>
-      <w:r>
-        <w:rPr>
-          <w:rFonts w:ascii="Times New Roman" w:hAnsi="Times New Roman" w:cs="Times New Roman"/>
-          <w:sz w:val="24"/>
-          <w:szCs w:val="24"/>
-        </w:rPr>
-        <w:t>Hence</w:t>
-      </w:r>
-      <w:proofErr w:type="gramEnd"/>
-      <w:r>
-        <w:rPr>
-          <w:rFonts w:ascii="Times New Roman" w:hAnsi="Times New Roman" w:cs="Times New Roman"/>
-          <w:sz w:val="24"/>
-          <w:szCs w:val="24"/>
-        </w:rPr>
-        <w:t xml:space="preserve"> we see that most of the required tools and working/Debugging environment is being provided at no cost to us and skill level of the group is also very good to be working on the </w:t>
-      </w:r>
-      <w:r>
-        <w:rPr>
-          <w:rFonts w:ascii="Times New Roman" w:hAnsi="Times New Roman" w:cs="Times New Roman"/>
-          <w:sz w:val="24"/>
-          <w:szCs w:val="24"/>
-        </w:rPr>
-        <w:t>same (</w:t>
-      </w:r>
-      <w:r>
-        <w:rPr>
-          <w:rFonts w:ascii="Times New Roman" w:hAnsi="Times New Roman" w:cs="Times New Roman"/>
-          <w:sz w:val="24"/>
-          <w:szCs w:val="24"/>
-        </w:rPr>
-        <w:t>Intermediate in all Respects).</w:t>
-      </w:r>
-    </w:p>
-    <w:p>
-      <w:pPr>
-        <w:jc w:val="both"/>
-        <w:rPr>
-          <w:rFonts w:ascii="Times New Roman" w:hAnsi="Times New Roman" w:cs="Times New Roman"/>
-          <w:sz w:val="24"/>
-          <w:szCs w:val="24"/>
-        </w:rPr>
-      </w:pPr>
-    </w:p>
-    <w:p>
-      <w:pPr>
-        <w:pStyle w:val="ListParagraph"/>
-        <w:numPr>
-          <w:ilvl w:val="1"/>
-          <w:numId w:val="1"/>
-        </w:numPr>
-        <w:spacing w:line="480" w:lineRule="auto"/>
+        </w:rPr>
+        <w:t>1.3</w:t>
+      </w:r>
+      <w:r>
+        <w:rPr>
+          <w:rFonts w:ascii="Times New Roman" w:hAnsi="Times New Roman" w:cs="Times New Roman"/>
+          <w:sz w:val="28"/>
+          <w:szCs w:val="48"/>
+        </w:rPr>
+        <w:t xml:space="preserve"> </w:t>
+      </w:r>
+      <w:r>
+        <w:rPr>
+          <w:rFonts w:ascii="Times New Roman" w:hAnsi="Times New Roman" w:cs="Times New Roman"/>
+          <w:sz w:val="28"/>
+          <w:szCs w:val="48"/>
+        </w:rPr>
+        <w:t>Social Feasibility</w:t>
+      </w:r>
+    </w:p>
+    <w:p>
+      <w:pPr>
+        <w:spacing w:line="276" w:lineRule="auto"/>
+        <w:jc w:val="both"/>
+        <w:rPr>
+          <w:rFonts w:ascii="Times New Roman" w:hAnsi="Times New Roman" w:cs="Times New Roman"/>
+          <w:sz w:val="24"/>
+          <w:szCs w:val="24"/>
+        </w:rPr>
+      </w:pPr>
+      <w:r>
+        <w:rPr>
+          <w:rFonts w:ascii="Times New Roman" w:hAnsi="Times New Roman" w:cs="Times New Roman"/>
+          <w:sz w:val="24"/>
+          <w:szCs w:val="24"/>
+        </w:rPr>
+        <w:t xml:space="preserve">The website will have a user-friendly interface to facilitate easy laundry transactions. Users will be provided with options like number of clothes, type of clothes, etc. which will make the whole process quite easy. It will have a great impact on the life of hostel students. They can simply give laundry orders while sitting in their rooms. Users will get a message a few hours before the return of clothes and they can delay the delivery if they are not available. This will also ensure that no clothes are lost as this is a major problem in current system. </w:t>
+      </w:r>
+    </w:p>
+    <w:p>
+      <w:pPr>
+        <w:spacing w:line="276" w:lineRule="auto"/>
+        <w:jc w:val="both"/>
+        <w:rPr>
+          <w:rFonts w:ascii="Times New Roman" w:hAnsi="Times New Roman" w:cs="Times New Roman"/>
+          <w:sz w:val="24"/>
+          <w:szCs w:val="24"/>
+        </w:rPr>
+      </w:pPr>
+      <w:r>
+        <w:rPr>
+          <w:rFonts w:ascii="Times New Roman" w:hAnsi="Times New Roman" w:cs="Times New Roman"/>
+          <w:sz w:val="24"/>
+          <w:szCs w:val="24"/>
+        </w:rPr>
+        <w:t>The shop owner will also benefit from this as things will become easier for them too.</w:t>
+      </w:r>
+    </w:p>
+    <w:p>
+      <w:pPr>
+        <w:jc w:val="both"/>
+        <w:rPr>
+          <w:rFonts w:ascii="Times New Roman" w:hAnsi="Times New Roman" w:cs="Times New Roman"/>
+          <w:sz w:val="24"/>
+          <w:szCs w:val="24"/>
+        </w:rPr>
+      </w:pPr>
+    </w:p>
+    <w:p>
+      <w:pPr>
         <w:jc w:val="both"/>
         <w:rPr>
           <w:rFonts w:ascii="Times New Roman" w:hAnsi="Times New Roman" w:cs="Times New Roman"/>
@@ -952,296 +741,167 @@
       <w:r>
         <w:rPr>
           <w:rFonts w:ascii="Times New Roman" w:hAnsi="Times New Roman" w:cs="Times New Roman"/>
+          <w:sz w:val="28"/>
+          <w:szCs w:val="48"/>
+        </w:rPr>
+        <w:t>1.4</w:t>
+      </w:r>
+      <w:r>
+        <w:rPr>
+          <w:rFonts w:ascii="Times New Roman" w:hAnsi="Times New Roman" w:cs="Times New Roman"/>
+          <w:sz w:val="28"/>
+          <w:szCs w:val="48"/>
+        </w:rPr>
+        <w:t xml:space="preserve"> </w:t>
+      </w:r>
+      <w:r>
+        <w:rPr>
+          <w:rFonts w:ascii="Times New Roman" w:hAnsi="Times New Roman" w:cs="Times New Roman"/>
+          <w:sz w:val="28"/>
+          <w:szCs w:val="48"/>
+        </w:rPr>
+        <w:t>Economic Feasibility</w:t>
+      </w:r>
+    </w:p>
+    <w:p>
+      <w:pPr>
+        <w:spacing w:line="240" w:lineRule="auto"/>
+        <w:jc w:val="both"/>
+        <w:rPr>
+          <w:rFonts w:ascii="Times New Roman" w:hAnsi="Times New Roman" w:cs="Times New Roman"/>
+          <w:sz w:val="24"/>
+          <w:szCs w:val="24"/>
+        </w:rPr>
+      </w:pPr>
+      <w:r>
+        <w:rPr>
+          <w:rFonts w:ascii="Times New Roman" w:hAnsi="Times New Roman" w:cs="Times New Roman"/>
+          <w:sz w:val="24"/>
+          <w:szCs w:val="24"/>
+        </w:rPr>
+        <w:t>This project will require minimal costing comprising the domain and hosting charges per month. This amount will be easily recovered as it can replace 2-3 persons who are currently required to maintain the records and handle the day to day rigorous paper work and some amount of manual labour might also be eased out.</w:t>
+      </w:r>
+    </w:p>
+    <w:p>
+      <w:pPr>
+        <w:spacing w:line="240" w:lineRule="auto"/>
+        <w:jc w:val="both"/>
+        <w:rPr>
+          <w:rFonts w:ascii="Times New Roman" w:hAnsi="Times New Roman" w:cs="Times New Roman"/>
+          <w:sz w:val="24"/>
+          <w:szCs w:val="24"/>
+        </w:rPr>
+      </w:pPr>
+    </w:p>
+    <w:p>
+      <w:pPr>
+        <w:spacing w:line="240" w:lineRule="auto"/>
+        <w:jc w:val="both"/>
+        <w:rPr>
+          <w:rFonts w:ascii="Times New Roman" w:hAnsi="Times New Roman" w:cs="Times New Roman"/>
+          <w:sz w:val="24"/>
+          <w:szCs w:val="24"/>
+        </w:rPr>
+      </w:pPr>
+    </w:p>
+    <w:p>
+      <w:pPr>
+        <w:spacing w:line="240" w:lineRule="auto"/>
+        <w:jc w:val="both"/>
+        <w:rPr>
+          <w:rFonts w:ascii="Times New Roman" w:hAnsi="Times New Roman" w:cs="Times New Roman"/>
+          <w:sz w:val="24"/>
+          <w:szCs w:val="24"/>
+        </w:rPr>
+      </w:pPr>
+      <w:r>
+        <w:rPr>
+          <w:rFonts w:ascii="Times New Roman" w:hAnsi="Times New Roman" w:cs="Times New Roman"/>
+          <w:sz w:val="28"/>
+          <w:szCs w:val="48"/>
+        </w:rPr>
+        <w:lastRenderedPageBreak/>
+        <w:t>1.5</w:t>
+      </w:r>
+      <w:r>
+        <w:rPr>
+          <w:rFonts w:ascii="Times New Roman" w:hAnsi="Times New Roman" w:cs="Times New Roman"/>
+          <w:sz w:val="28"/>
+          <w:szCs w:val="48"/>
+        </w:rPr>
+        <w:t xml:space="preserve"> </w:t>
+      </w:r>
+      <w:r>
+        <w:rPr>
+          <w:rFonts w:ascii="Times New Roman" w:hAnsi="Times New Roman" w:cs="Times New Roman"/>
+          <w:sz w:val="28"/>
+          <w:szCs w:val="48"/>
+        </w:rPr>
+        <w:t>Legal Feasibility</w:t>
+      </w:r>
+    </w:p>
+    <w:p>
+      <w:pPr>
+        <w:jc w:val="both"/>
+        <w:rPr>
+          <w:rFonts w:ascii="Times New Roman" w:hAnsi="Times New Roman" w:cs="Times New Roman"/>
+          <w:sz w:val="24"/>
+          <w:szCs w:val="24"/>
+        </w:rPr>
+      </w:pPr>
+      <w:r>
+        <w:rPr>
+          <w:rFonts w:ascii="Times New Roman" w:hAnsi="Times New Roman" w:cs="Times New Roman"/>
+          <w:sz w:val="24"/>
+          <w:szCs w:val="24"/>
+        </w:rPr>
+        <w:t>There are no legal issues in any aspect of the project, whether it be data collection or working of the software. This has been confirmed from the owner of the laundry shop.</w:t>
+      </w:r>
+    </w:p>
+    <w:p>
+      <w:pPr>
+        <w:jc w:val="both"/>
+        <w:rPr>
+          <w:rFonts w:ascii="Times New Roman" w:hAnsi="Times New Roman" w:cs="Times New Roman"/>
+          <w:sz w:val="28"/>
+          <w:szCs w:val="48"/>
+        </w:rPr>
+      </w:pPr>
+    </w:p>
+    <w:p>
+      <w:pPr>
+        <w:jc w:val="both"/>
+        <w:rPr>
+          <w:rFonts w:ascii="Times New Roman" w:hAnsi="Times New Roman" w:cs="Times New Roman"/>
           <w:sz w:val="48"/>
           <w:szCs w:val="44"/>
           <w:u w:val="single"/>
         </w:rPr>
-        <w:t>Social Feasibility</w:t>
-      </w:r>
-    </w:p>
-    <w:p>
-      <w:pPr>
-        <w:spacing w:line="276" w:lineRule="auto"/>
-        <w:jc w:val="both"/>
-        <w:rPr>
-          <w:rFonts w:ascii="Times New Roman" w:hAnsi="Times New Roman" w:cs="Times New Roman"/>
-          <w:sz w:val="24"/>
-          <w:szCs w:val="24"/>
-        </w:rPr>
-      </w:pPr>
-      <w:r>
-        <w:rPr>
-          <w:rFonts w:ascii="Times New Roman" w:hAnsi="Times New Roman" w:cs="Times New Roman"/>
-          <w:sz w:val="24"/>
-          <w:szCs w:val="24"/>
-        </w:rPr>
-        <w:t xml:space="preserve">The website will have a user-friendly interface to facilitate easy laundry transactions. Users will be provided with options like number of clothes, type of clothes, etc. which will make the whole process quite easy. It will have a great impact on the life of hostel students. They can simply give laundry orders while sitting in their rooms. Users will get a message a few hours before the return of clothes and they can delay the delivery if they are not available. This will also ensure that no clothes are lost as this is a major problem in current system. </w:t>
-      </w:r>
-    </w:p>
-    <w:p>
-      <w:pPr>
-        <w:spacing w:line="276" w:lineRule="auto"/>
-        <w:jc w:val="both"/>
-        <w:rPr>
-          <w:rFonts w:ascii="Times New Roman" w:hAnsi="Times New Roman" w:cs="Times New Roman"/>
-          <w:sz w:val="24"/>
-          <w:szCs w:val="24"/>
-        </w:rPr>
-      </w:pPr>
-      <w:r>
-        <w:rPr>
-          <w:rFonts w:ascii="Times New Roman" w:hAnsi="Times New Roman" w:cs="Times New Roman"/>
-          <w:sz w:val="24"/>
-          <w:szCs w:val="24"/>
-        </w:rPr>
-        <w:t>The shop owner will also benefit from this as things will become easier for them too.</w:t>
-      </w:r>
-    </w:p>
-    <w:p>
-      <w:pPr>
-        <w:spacing w:line="480" w:lineRule="auto"/>
-        <w:jc w:val="both"/>
-        <w:rPr>
-          <w:rFonts w:ascii="Times New Roman" w:hAnsi="Times New Roman" w:cs="Times New Roman"/>
-          <w:sz w:val="24"/>
-          <w:szCs w:val="24"/>
-        </w:rPr>
-      </w:pPr>
-    </w:p>
-    <w:p>
-      <w:pPr>
-        <w:spacing w:line="480" w:lineRule="auto"/>
-        <w:jc w:val="both"/>
-        <w:rPr>
-          <w:rFonts w:ascii="Times New Roman" w:hAnsi="Times New Roman" w:cs="Times New Roman"/>
-          <w:sz w:val="24"/>
-          <w:szCs w:val="24"/>
-        </w:rPr>
-      </w:pPr>
-    </w:p>
-    <w:p>
-      <w:pPr>
-        <w:spacing w:line="480" w:lineRule="auto"/>
-        <w:jc w:val="both"/>
-        <w:rPr>
-          <w:rFonts w:ascii="Times New Roman" w:hAnsi="Times New Roman" w:cs="Times New Roman"/>
-          <w:sz w:val="24"/>
-          <w:szCs w:val="24"/>
-        </w:rPr>
-      </w:pPr>
-    </w:p>
-    <w:p>
-      <w:pPr>
-        <w:spacing w:line="480" w:lineRule="auto"/>
-        <w:jc w:val="both"/>
-        <w:rPr>
-          <w:rFonts w:ascii="Times New Roman" w:hAnsi="Times New Roman" w:cs="Times New Roman"/>
-          <w:sz w:val="24"/>
-          <w:szCs w:val="24"/>
-        </w:rPr>
-      </w:pPr>
-    </w:p>
-    <w:p>
-      <w:pPr>
-        <w:jc w:val="both"/>
-        <w:rPr>
-          <w:rFonts w:ascii="Times New Roman" w:hAnsi="Times New Roman" w:cs="Times New Roman"/>
-          <w:sz w:val="48"/>
-          <w:szCs w:val="44"/>
-          <w:u w:val="single"/>
-        </w:rPr>
-      </w:pPr>
-      <w:r>
-        <w:rPr>
-          <w:rFonts w:ascii="Times New Roman" w:hAnsi="Times New Roman" w:cs="Times New Roman"/>
-          <w:sz w:val="48"/>
-          <w:szCs w:val="44"/>
-        </w:rPr>
-        <w:t xml:space="preserve">1.4 </w:t>
-      </w:r>
-      <w:r>
-        <w:rPr>
-          <w:rFonts w:ascii="Times New Roman" w:hAnsi="Times New Roman" w:cs="Times New Roman"/>
-          <w:sz w:val="48"/>
-          <w:szCs w:val="44"/>
-          <w:u w:val="single"/>
-        </w:rPr>
-        <w:t>Economic Feasibility</w:t>
-      </w:r>
-    </w:p>
-    <w:p>
-      <w:pPr>
-        <w:spacing w:line="480" w:lineRule="auto"/>
-        <w:jc w:val="both"/>
-        <w:rPr>
-          <w:rFonts w:ascii="Times New Roman" w:hAnsi="Times New Roman" w:cs="Times New Roman"/>
-          <w:sz w:val="24"/>
-          <w:szCs w:val="24"/>
-        </w:rPr>
-      </w:pPr>
-    </w:p>
-    <w:p>
-      <w:pPr>
-        <w:spacing w:line="240" w:lineRule="auto"/>
-        <w:jc w:val="both"/>
-        <w:rPr>
-          <w:rFonts w:ascii="Times New Roman" w:hAnsi="Times New Roman" w:cs="Times New Roman"/>
-          <w:sz w:val="24"/>
-          <w:szCs w:val="24"/>
-        </w:rPr>
-      </w:pPr>
-      <w:r>
-        <w:rPr>
-          <w:rFonts w:ascii="Times New Roman" w:hAnsi="Times New Roman" w:cs="Times New Roman"/>
-          <w:sz w:val="24"/>
-          <w:szCs w:val="24"/>
-        </w:rPr>
-        <w:t>This project will require minimal costing comprising the domain and hosting charges per month. This amount will be easily recovered as it can replace 2-3 persons who are currently required to maintain the records and handle the day to day rigorous paper work and some amount of manual labour might also be eased out.</w:t>
-      </w:r>
-    </w:p>
-    <w:p>
-      <w:pPr>
-        <w:spacing w:line="240" w:lineRule="auto"/>
-        <w:jc w:val="both"/>
-        <w:rPr>
-          <w:rFonts w:ascii="Times New Roman" w:hAnsi="Times New Roman" w:cs="Times New Roman"/>
-          <w:sz w:val="24"/>
-          <w:szCs w:val="24"/>
-        </w:rPr>
-      </w:pPr>
-    </w:p>
-    <w:p>
-      <w:pPr>
-        <w:spacing w:line="240" w:lineRule="auto"/>
-        <w:jc w:val="both"/>
-        <w:rPr>
-          <w:rFonts w:ascii="Times New Roman" w:hAnsi="Times New Roman" w:cs="Times New Roman"/>
-          <w:sz w:val="24"/>
-          <w:szCs w:val="24"/>
-        </w:rPr>
-      </w:pPr>
-    </w:p>
-    <w:p>
-      <w:pPr>
-        <w:pStyle w:val="ListParagraph"/>
-        <w:numPr>
-          <w:ilvl w:val="1"/>
-          <w:numId w:val="5"/>
-        </w:numPr>
-        <w:jc w:val="both"/>
-        <w:rPr>
-          <w:rFonts w:ascii="Times New Roman" w:hAnsi="Times New Roman" w:cs="Times New Roman"/>
-          <w:sz w:val="52"/>
-          <w:szCs w:val="52"/>
-          <w:u w:val="single"/>
-        </w:rPr>
-      </w:pPr>
-      <w:r>
-        <w:rPr>
-          <w:rFonts w:ascii="Times New Roman" w:hAnsi="Times New Roman" w:cs="Times New Roman"/>
-          <w:sz w:val="52"/>
-          <w:szCs w:val="52"/>
-          <w:u w:val="single"/>
-        </w:rPr>
-        <w:t xml:space="preserve">Legal </w:t>
-      </w:r>
-      <w:r>
-        <w:rPr>
-          <w:rFonts w:ascii="Times New Roman" w:hAnsi="Times New Roman" w:cs="Times New Roman"/>
-          <w:sz w:val="52"/>
-          <w:szCs w:val="52"/>
-          <w:u w:val="single"/>
-        </w:rPr>
-        <w:t>Feasibility</w:t>
-      </w:r>
-    </w:p>
-    <w:p>
-      <w:pPr>
-        <w:ind w:left="360"/>
-        <w:jc w:val="both"/>
+      </w:pPr>
+      <w:r>
         <w:rPr>
           <w:rFonts w:ascii="Times New Roman" w:hAnsi="Times New Roman" w:cs="Times New Roman"/>
           <w:sz w:val="28"/>
-          <w:szCs w:val="52"/>
-          <w:u w:val="single"/>
-        </w:rPr>
-      </w:pPr>
-    </w:p>
-    <w:p>
-      <w:pPr>
-        <w:jc w:val="both"/>
-        <w:rPr>
-          <w:rFonts w:ascii="Times New Roman" w:hAnsi="Times New Roman" w:cs="Times New Roman"/>
-          <w:sz w:val="24"/>
-          <w:szCs w:val="24"/>
-        </w:rPr>
-      </w:pPr>
-      <w:r>
-        <w:rPr>
-          <w:rFonts w:ascii="Times New Roman" w:hAnsi="Times New Roman" w:cs="Times New Roman"/>
-          <w:sz w:val="24"/>
-          <w:szCs w:val="24"/>
-        </w:rPr>
-        <w:t>There are no legal issues in any aspect of the project, whether it be data collection or working of the software. This has been confirmed from the owner of the laundry shop.</w:t>
-      </w:r>
-    </w:p>
-    <w:p>
-      <w:pPr>
-        <w:spacing w:line="480" w:lineRule="auto"/>
-        <w:jc w:val="both"/>
-        <w:rPr>
-          <w:rFonts w:ascii="Times New Roman" w:hAnsi="Times New Roman" w:cs="Times New Roman"/>
-          <w:sz w:val="24"/>
-          <w:szCs w:val="24"/>
-        </w:rPr>
-      </w:pPr>
-    </w:p>
-    <w:p>
-      <w:pPr>
-        <w:jc w:val="both"/>
-        <w:rPr>
-          <w:rFonts w:ascii="Times New Roman" w:hAnsi="Times New Roman" w:cs="Times New Roman"/>
-          <w:sz w:val="48"/>
-          <w:szCs w:val="44"/>
-          <w:u w:val="single"/>
-        </w:rPr>
-      </w:pPr>
-      <w:r>
-        <w:rPr>
-          <w:rFonts w:ascii="Times New Roman" w:hAnsi="Times New Roman" w:cs="Times New Roman"/>
-          <w:sz w:val="48"/>
-          <w:szCs w:val="44"/>
+          <w:szCs w:val="48"/>
         </w:rPr>
         <w:t>1.6</w:t>
       </w:r>
       <w:r>
         <w:rPr>
           <w:rFonts w:ascii="Times New Roman" w:hAnsi="Times New Roman" w:cs="Times New Roman"/>
-          <w:sz w:val="48"/>
-          <w:szCs w:val="44"/>
+          <w:sz w:val="28"/>
+          <w:szCs w:val="48"/>
         </w:rPr>
         <w:t xml:space="preserve"> </w:t>
       </w:r>
       <w:r>
         <w:rPr>
           <w:rFonts w:ascii="Times New Roman" w:hAnsi="Times New Roman" w:cs="Times New Roman"/>
-          <w:sz w:val="48"/>
-          <w:szCs w:val="44"/>
-          <w:u w:val="single"/>
+          <w:sz w:val="28"/>
+          <w:szCs w:val="48"/>
         </w:rPr>
         <w:t>Alternative Solutions</w:t>
       </w:r>
-    </w:p>
-    <w:p>
-      <w:pPr>
-        <w:spacing w:line="480" w:lineRule="auto"/>
-        <w:jc w:val="both"/>
-        <w:rPr>
-          <w:rFonts w:ascii="Times New Roman" w:hAnsi="Times New Roman" w:cs="Times New Roman"/>
-          <w:sz w:val="24"/>
-          <w:szCs w:val="24"/>
-        </w:rPr>
-      </w:pPr>
     </w:p>
     <w:p>
       <w:pPr>

</xml_diff>